<commit_message>
Added Readme, Continued work on map objects
</commit_message>
<xml_diff>
--- a/AI outline.docx
+++ b/AI outline.docx
@@ -469,7 +469,10 @@
         <w:t>Procedural Map Generation</w:t>
       </w:r>
     </w:p>
-    <w:p/>
+    <w:p>
+      <w:bookmarkStart w:id="0" w:name="_GoBack"/>
+      <w:bookmarkEnd w:id="0"/>
+    </w:p>
     <w:p>
       <w:pPr>
         <w:pStyle w:val="ListParagraph"/>
@@ -493,8 +496,6 @@
       <w:r>
         <w:t xml:space="preserve">Correlate </w:t>
       </w:r>
-      <w:bookmarkStart w:id="0" w:name="_GoBack"/>
-      <w:bookmarkEnd w:id="0"/>
     </w:p>
     <w:p>
       <w:pPr>
@@ -532,7 +533,7 @@
         </w:numPr>
       </w:pPr>
       <w:r>
-        <w:t>Connected to network hubs</w:t>
+        <w:t>Connected network hubs</w:t>
       </w:r>
     </w:p>
     <w:p>
@@ -583,6 +584,9 @@
       <w:proofErr w:type="gramEnd"/>
       <w:r>
         <w:t xml:space="preserve"> </w:t>
+      </w:r>
+      <w:r>
+        <w:t>binary?, something else?)</w:t>
       </w:r>
     </w:p>
     <w:sectPr>

</xml_diff>